<commit_message>
ERD & Storys fixed
</commit_message>
<xml_diff>
--- a/analysis/Project Analysis.docx
+++ b/analysis/Project Analysis.docx
@@ -232,13 +232,13 @@
       </w:pPr>
       <w:r>
         <w:rPr>
-          <w:lang w:val="en-GB"/>
+          <w:noProof/>
         </w:rPr>
         <w:drawing>
-          <wp:inline distT="0" distB="0" distL="0" distR="0" wp14:anchorId="5B36A3C0" wp14:editId="53FDF295">
-            <wp:extent cx="2475571" cy="2286000"/>
-            <wp:effectExtent l="0" t="0" r="1270" b="0"/>
-            <wp:docPr id="1252953152" name="Picture 1" descr="A screen shot of a login form&#10;&#10;Description automatically generated"/>
+          <wp:inline distT="0" distB="0" distL="0" distR="0" wp14:anchorId="0AEB126F" wp14:editId="7D70B410">
+            <wp:extent cx="2247900" cy="2083294"/>
+            <wp:effectExtent l="0" t="0" r="0" b="0"/>
+            <wp:docPr id="1197523110" name="Picture 1" descr="A screen shot of a login form&#10;&#10;Description automatically generated"/>
             <wp:cNvGraphicFramePr>
               <a:graphicFrameLocks xmlns:a="http://schemas.openxmlformats.org/drawingml/2006/main" noChangeAspect="1"/>
             </wp:cNvGraphicFramePr>
@@ -246,7 +246,7 @@
               <a:graphicData uri="http://schemas.openxmlformats.org/drawingml/2006/picture">
                 <pic:pic xmlns:pic="http://schemas.openxmlformats.org/drawingml/2006/picture">
                   <pic:nvPicPr>
-                    <pic:cNvPr id="1252953152" name="Picture 1" descr="A screen shot of a login form&#10;&#10;Description automatically generated"/>
+                    <pic:cNvPr id="1197523110" name="Picture 1" descr="A screen shot of a login form&#10;&#10;Description automatically generated"/>
                     <pic:cNvPicPr/>
                   </pic:nvPicPr>
                   <pic:blipFill>
@@ -258,7 +258,7 @@
                   <pic:spPr>
                     <a:xfrm>
                       <a:off x="0" y="0"/>
-                      <a:ext cx="2480284" cy="2290352"/>
+                      <a:ext cx="2251756" cy="2086868"/>
                     </a:xfrm>
                     <a:prstGeom prst="rect">
                       <a:avLst/>
@@ -499,11 +499,14 @@
     </w:p>
     <w:p>
       <w:r>
+        <w:rPr>
+          <w:noProof/>
+        </w:rPr>
         <w:drawing>
-          <wp:inline distT="0" distB="0" distL="0" distR="0" wp14:anchorId="214A3AB9" wp14:editId="0CDAD104">
-            <wp:extent cx="2560320" cy="1902941"/>
-            <wp:effectExtent l="0" t="0" r="0" b="2540"/>
-            <wp:docPr id="2042004445" name="Picture 1" descr="A login screen with a password and a login box&#10;&#10;Description automatically generated with medium confidence"/>
+          <wp:inline distT="0" distB="0" distL="0" distR="0" wp14:anchorId="6A9A4D79" wp14:editId="24376F2A">
+            <wp:extent cx="2230238" cy="2066925"/>
+            <wp:effectExtent l="0" t="0" r="0" b="0"/>
+            <wp:docPr id="223565099" name="Picture 1" descr="A login form with text and numbers&#10;&#10;Description automatically generated"/>
             <wp:cNvGraphicFramePr>
               <a:graphicFrameLocks xmlns:a="http://schemas.openxmlformats.org/drawingml/2006/main" noChangeAspect="1"/>
             </wp:cNvGraphicFramePr>
@@ -511,7 +514,7 @@
               <a:graphicData uri="http://schemas.openxmlformats.org/drawingml/2006/picture">
                 <pic:pic xmlns:pic="http://schemas.openxmlformats.org/drawingml/2006/picture">
                   <pic:nvPicPr>
-                    <pic:cNvPr id="2042004445" name="Picture 1" descr="A login screen with a password and a login box&#10;&#10;Description automatically generated with medium confidence"/>
+                    <pic:cNvPr id="223565099" name="Picture 1" descr="A login form with text and numbers&#10;&#10;Description automatically generated"/>
                     <pic:cNvPicPr/>
                   </pic:nvPicPr>
                   <pic:blipFill>
@@ -523,7 +526,7 @@
                   <pic:spPr>
                     <a:xfrm>
                       <a:off x="0" y="0"/>
-                      <a:ext cx="2566503" cy="1907536"/>
+                      <a:ext cx="2235231" cy="2071553"/>
                     </a:xfrm>
                     <a:prstGeom prst="rect">
                       <a:avLst/>
@@ -653,6 +656,9 @@
         </w:rPr>
       </w:pPr>
       <w:r>
+        <w:rPr>
+          <w:lang w:val="en-GB"/>
+        </w:rPr>
         <w:br w:type="page"/>
       </w:r>
     </w:p>
@@ -732,16 +738,19 @@
     <w:p>
       <w:pPr>
         <w:spacing w:after="0"/>
+        <w:rPr>
+          <w:lang w:val="en-GB"/>
+        </w:rPr>
       </w:pPr>
       <w:r>
         <w:rPr>
           <w:noProof/>
         </w:rPr>
         <w:drawing>
-          <wp:inline distT="0" distB="0" distL="0" distR="0" wp14:anchorId="18410FEB" wp14:editId="4C6E9DBA">
-            <wp:extent cx="3206366" cy="1569720"/>
+          <wp:inline distT="0" distB="0" distL="0" distR="0" wp14:anchorId="46AAA3BB" wp14:editId="7A2A82BC">
+            <wp:extent cx="4096749" cy="1981200"/>
             <wp:effectExtent l="0" t="0" r="0" b="0"/>
-            <wp:docPr id="1281528343" name="Picture 1" descr="A white paper with green and blue squares&#10;&#10;Description automatically generated"/>
+            <wp:docPr id="1787513523" name="Picture 1" descr="A screenshot of a survey&#10;&#10;Description automatically generated"/>
             <wp:cNvGraphicFramePr>
               <a:graphicFrameLocks xmlns:a="http://schemas.openxmlformats.org/drawingml/2006/main" noChangeAspect="1"/>
             </wp:cNvGraphicFramePr>
@@ -749,7 +758,7 @@
               <a:graphicData uri="http://schemas.openxmlformats.org/drawingml/2006/picture">
                 <pic:pic xmlns:pic="http://schemas.openxmlformats.org/drawingml/2006/picture">
                   <pic:nvPicPr>
-                    <pic:cNvPr id="1281528343" name="Picture 1" descr="A white paper with green and blue squares&#10;&#10;Description automatically generated"/>
+                    <pic:cNvPr id="1787513523" name="Picture 1" descr="A screenshot of a survey&#10;&#10;Description automatically generated"/>
                     <pic:cNvPicPr/>
                   </pic:nvPicPr>
                   <pic:blipFill>
@@ -761,7 +770,7 @@
                   <pic:spPr>
                     <a:xfrm>
                       <a:off x="0" y="0"/>
-                      <a:ext cx="3209984" cy="1571491"/>
+                      <a:ext cx="4098270" cy="1981936"/>
                     </a:xfrm>
                     <a:prstGeom prst="rect">
                       <a:avLst/>
@@ -973,13 +982,19 @@
     <w:p>
       <w:pPr>
         <w:spacing w:after="0"/>
-      </w:pPr>
-      <w:r>
+        <w:rPr>
+          <w:lang w:val="en-GB"/>
+        </w:rPr>
+      </w:pPr>
+      <w:r>
+        <w:rPr>
+          <w:noProof/>
+        </w:rPr>
         <w:drawing>
-          <wp:inline distT="0" distB="0" distL="0" distR="0" wp14:anchorId="71F4B920" wp14:editId="38552895">
-            <wp:extent cx="2623950" cy="876300"/>
-            <wp:effectExtent l="0" t="0" r="5080" b="0"/>
-            <wp:docPr id="1123407867" name="Picture 1" descr="A white rectangular box with black text&#10;&#10;Description automatically generated"/>
+          <wp:inline distT="0" distB="0" distL="0" distR="0" wp14:anchorId="54BDCD4F" wp14:editId="7E4A72A5">
+            <wp:extent cx="3429000" cy="1224806"/>
+            <wp:effectExtent l="0" t="0" r="0" b="0"/>
+            <wp:docPr id="1981437293" name="Picture 1" descr="A screenshot of a website&#10;&#10;Description automatically generated"/>
             <wp:cNvGraphicFramePr>
               <a:graphicFrameLocks xmlns:a="http://schemas.openxmlformats.org/drawingml/2006/main" noChangeAspect="1"/>
             </wp:cNvGraphicFramePr>
@@ -987,7 +1002,7 @@
               <a:graphicData uri="http://schemas.openxmlformats.org/drawingml/2006/picture">
                 <pic:pic xmlns:pic="http://schemas.openxmlformats.org/drawingml/2006/picture">
                   <pic:nvPicPr>
-                    <pic:cNvPr id="1123407867" name="Picture 1" descr="A white rectangular box with black text&#10;&#10;Description automatically generated"/>
+                    <pic:cNvPr id="1981437293" name="Picture 1" descr="A screenshot of a website&#10;&#10;Description automatically generated"/>
                     <pic:cNvPicPr/>
                   </pic:nvPicPr>
                   <pic:blipFill>
@@ -999,7 +1014,7 @@
                   <pic:spPr>
                     <a:xfrm>
                       <a:off x="0" y="0"/>
-                      <a:ext cx="2629375" cy="878112"/>
+                      <a:ext cx="3436559" cy="1227506"/>
                     </a:xfrm>
                     <a:prstGeom prst="rect">
                       <a:avLst/>
@@ -1163,6 +1178,9 @@
         </w:rPr>
       </w:pPr>
       <w:r>
+        <w:rPr>
+          <w:lang w:val="en-GB"/>
+        </w:rPr>
         <w:br w:type="page"/>
       </w:r>
     </w:p>
@@ -1228,13 +1246,28 @@
     <w:p>
       <w:pPr>
         <w:spacing w:after="0"/>
-      </w:pPr>
-      <w:r>
+        <w:rPr>
+          <w:noProof/>
+        </w:rPr>
+      </w:pPr>
+    </w:p>
+    <w:p>
+      <w:pPr>
+        <w:spacing w:after="0"/>
+        <w:rPr>
+          <w:noProof/>
+          <w:lang w:val="en-GB"/>
+        </w:rPr>
+      </w:pPr>
+      <w:r>
+        <w:rPr>
+          <w:noProof/>
+        </w:rPr>
         <w:drawing>
-          <wp:inline distT="0" distB="0" distL="0" distR="0" wp14:anchorId="75F96D7E" wp14:editId="5F354FD8">
-            <wp:extent cx="2202180" cy="734060"/>
-            <wp:effectExtent l="0" t="0" r="7620" b="8890"/>
-            <wp:docPr id="14454114" name="Picture 1" descr="A white rectangle with black text&#10;&#10;Description automatically generated"/>
+          <wp:inline distT="0" distB="0" distL="0" distR="0" wp14:anchorId="4292772B" wp14:editId="56980A47">
+            <wp:extent cx="4162425" cy="898339"/>
+            <wp:effectExtent l="0" t="0" r="0" b="0"/>
+            <wp:docPr id="1917257523" name="Picture 1" descr="A white rectangle with black text&#10;&#10;Description automatically generated"/>
             <wp:cNvGraphicFramePr>
               <a:graphicFrameLocks xmlns:a="http://schemas.openxmlformats.org/drawingml/2006/main" noChangeAspect="1"/>
             </wp:cNvGraphicFramePr>
@@ -1242,7 +1275,7 @@
               <a:graphicData uri="http://schemas.openxmlformats.org/drawingml/2006/picture">
                 <pic:pic xmlns:pic="http://schemas.openxmlformats.org/drawingml/2006/picture">
                   <pic:nvPicPr>
-                    <pic:cNvPr id="14454114" name="Picture 1" descr="A white rectangle with black text&#10;&#10;Description automatically generated"/>
+                    <pic:cNvPr id="1917257523" name="Picture 1" descr="A white rectangle with black text&#10;&#10;Description automatically generated"/>
                     <pic:cNvPicPr/>
                   </pic:nvPicPr>
                   <pic:blipFill>
@@ -1254,7 +1287,7 @@
                   <pic:spPr>
                     <a:xfrm>
                       <a:off x="0" y="0"/>
-                      <a:ext cx="2202492" cy="734164"/>
+                      <a:ext cx="4171905" cy="900385"/>
                     </a:xfrm>
                     <a:prstGeom prst="rect">
                       <a:avLst/>
@@ -1269,6 +1302,14 @@
     </w:p>
     <w:p>
       <w:pPr>
+        <w:spacing w:after="0"/>
+        <w:rPr>
+          <w:lang w:val="en-GB"/>
+        </w:rPr>
+      </w:pPr>
+    </w:p>
+    <w:p>
+      <w:pPr>
         <w:pStyle w:val="Heading4"/>
       </w:pPr>
       <w:r>
@@ -1414,13 +1455,13 @@
       </w:pPr>
       <w:r>
         <w:rPr>
-          <w:lang w:val="fr-BE"/>
+          <w:noProof/>
         </w:rPr>
         <w:drawing>
-          <wp:inline distT="0" distB="0" distL="0" distR="0" wp14:anchorId="177056B6" wp14:editId="138EF394">
-            <wp:extent cx="5731510" cy="3451860"/>
-            <wp:effectExtent l="152400" t="152400" r="364490" b="358140"/>
-            <wp:docPr id="1923835259" name="Picture 1" descr="A diagram of a diagram&#10;&#10;Description automatically generated with medium confidence"/>
+          <wp:inline distT="0" distB="0" distL="0" distR="0" wp14:anchorId="5601F707" wp14:editId="57F50D99">
+            <wp:extent cx="5731510" cy="3427095"/>
+            <wp:effectExtent l="19050" t="19050" r="21590" b="20955"/>
+            <wp:docPr id="1688453034" name="Picture 1" descr="A black background with white circles&#10;&#10;Description automatically generated"/>
             <wp:cNvGraphicFramePr>
               <a:graphicFrameLocks xmlns:a="http://schemas.openxmlformats.org/drawingml/2006/main" noChangeAspect="1"/>
             </wp:cNvGraphicFramePr>
@@ -1428,11 +1469,86 @@
               <a:graphicData uri="http://schemas.openxmlformats.org/drawingml/2006/picture">
                 <pic:pic xmlns:pic="http://schemas.openxmlformats.org/drawingml/2006/picture">
                   <pic:nvPicPr>
-                    <pic:cNvPr id="1923835259" name="Picture 1" descr="A diagram of a diagram&#10;&#10;Description automatically generated with medium confidence"/>
+                    <pic:cNvPr id="1688453034" name="Picture 1" descr="A black background with white circles&#10;&#10;Description automatically generated"/>
+                    <pic:cNvPicPr>
+                      <a:picLocks noChangeAspect="1" noChangeArrowheads="1"/>
+                    </pic:cNvPicPr>
+                  </pic:nvPicPr>
+                  <pic:blipFill>
+                    <a:blip r:embed="rId10" cstate="print">
+                      <a:extLst>
+                        <a:ext uri="{28A0092B-C50C-407E-A947-70E740481C1C}">
+                          <a14:useLocalDpi xmlns:a14="http://schemas.microsoft.com/office/drawing/2010/main" val="0"/>
+                        </a:ext>
+                      </a:extLst>
+                    </a:blip>
+                    <a:srcRect/>
+                    <a:stretch>
+                      <a:fillRect/>
+                    </a:stretch>
+                  </pic:blipFill>
+                  <pic:spPr bwMode="auto">
+                    <a:xfrm>
+                      <a:off x="0" y="0"/>
+                      <a:ext cx="5731510" cy="3427095"/>
+                    </a:xfrm>
+                    <a:prstGeom prst="rect">
+                      <a:avLst/>
+                    </a:prstGeom>
+                    <a:ln>
+                      <a:solidFill>
+                        <a:schemeClr val="tx1"/>
+                      </a:solidFill>
+                    </a:ln>
+                  </pic:spPr>
+                </pic:pic>
+              </a:graphicData>
+            </a:graphic>
+          </wp:inline>
+        </w:drawing>
+      </w:r>
+    </w:p>
+    <w:p>
+      <w:pPr>
+        <w:pStyle w:val="Heading2"/>
+        <w:rPr>
+          <w:lang w:val="fr-BE"/>
+        </w:rPr>
+      </w:pPr>
+      <w:r>
+        <w:rPr>
+          <w:lang w:val="fr-BE"/>
+        </w:rPr>
+        <w:t>Domain Model</w:t>
+      </w:r>
+    </w:p>
+    <w:p>
+      <w:pPr>
+        <w:rPr>
+          <w:lang w:val="fr-BE"/>
+        </w:rPr>
+      </w:pPr>
+      <w:r>
+        <w:rPr>
+          <w:noProof/>
+        </w:rPr>
+        <w:drawing>
+          <wp:inline distT="0" distB="0" distL="0" distR="0" wp14:anchorId="7CFB9315" wp14:editId="77BED4A9">
+            <wp:extent cx="5731510" cy="995045"/>
+            <wp:effectExtent l="152400" t="152400" r="364490" b="357505"/>
+            <wp:docPr id="1308185444" name="Picture 1" descr="A black text with a white background&#10;&#10;Description automatically generated"/>
+            <wp:cNvGraphicFramePr>
+              <a:graphicFrameLocks xmlns:a="http://schemas.openxmlformats.org/drawingml/2006/main" noChangeAspect="1"/>
+            </wp:cNvGraphicFramePr>
+            <a:graphic xmlns:a="http://schemas.openxmlformats.org/drawingml/2006/main">
+              <a:graphicData uri="http://schemas.openxmlformats.org/drawingml/2006/picture">
+                <pic:pic xmlns:pic="http://schemas.openxmlformats.org/drawingml/2006/picture">
+                  <pic:nvPicPr>
+                    <pic:cNvPr id="1308185444" name="Picture 1" descr="A black text with a white background&#10;&#10;Description automatically generated"/>
                     <pic:cNvPicPr/>
                   </pic:nvPicPr>
                   <pic:blipFill>
-                    <a:blip r:embed="rId10"/>
+                    <a:blip r:embed="rId11"/>
                     <a:stretch>
                       <a:fillRect/>
                     </a:stretch>
@@ -1440,7 +1556,7 @@
                   <pic:spPr>
                     <a:xfrm>
                       <a:off x="0" y="0"/>
-                      <a:ext cx="5731510" cy="3451860"/>
+                      <a:ext cx="5731510" cy="995045"/>
                     </a:xfrm>
                     <a:prstGeom prst="rect">
                       <a:avLst/>
@@ -1470,28 +1586,37 @@
           <w:lang w:val="fr-BE"/>
         </w:rPr>
       </w:pPr>
+      <w:proofErr w:type="spellStart"/>
       <w:r>
         <w:rPr>
           <w:lang w:val="fr-BE"/>
         </w:rPr>
-        <w:t>Domain Model</w:t>
-      </w:r>
-    </w:p>
-    <w:p>
-      <w:pPr>
+        <w:lastRenderedPageBreak/>
+        <w:t>Logical</w:t>
+      </w:r>
+      <w:proofErr w:type="spellEnd"/>
+      <w:r>
         <w:rPr>
           <w:lang w:val="fr-BE"/>
         </w:rPr>
-      </w:pPr>
-      <w:r>
+        <w:t xml:space="preserve"> Model</w:t>
+      </w:r>
+    </w:p>
+    <w:p>
+      <w:pPr>
         <w:rPr>
           <w:lang w:val="fr-BE"/>
         </w:rPr>
+      </w:pPr>
+      <w:r>
+        <w:rPr>
+          <w:noProof/>
+        </w:rPr>
         <w:drawing>
-          <wp:inline distT="0" distB="0" distL="0" distR="0" wp14:anchorId="5D969516" wp14:editId="261D3713">
-            <wp:extent cx="5731510" cy="921385"/>
-            <wp:effectExtent l="152400" t="152400" r="364490" b="354965"/>
-            <wp:docPr id="769726206" name="Picture 1" descr="A black and white diagram with a black arrow pointing to a black rectangular object&#10;&#10;Description automatically generated with medium confidence"/>
+          <wp:inline distT="0" distB="0" distL="0" distR="0" wp14:anchorId="2DCECE01" wp14:editId="6F177854">
+            <wp:extent cx="5731510" cy="6040755"/>
+            <wp:effectExtent l="19050" t="19050" r="21590" b="17145"/>
+            <wp:docPr id="571330017" name="Picture 3" descr="A black screen with white text&#10;&#10;Description automatically generated"/>
             <wp:cNvGraphicFramePr>
               <a:graphicFrameLocks xmlns:a="http://schemas.openxmlformats.org/drawingml/2006/main" noChangeAspect="1"/>
             </wp:cNvGraphicFramePr>
@@ -1499,113 +1624,38 @@
               <a:graphicData uri="http://schemas.openxmlformats.org/drawingml/2006/picture">
                 <pic:pic xmlns:pic="http://schemas.openxmlformats.org/drawingml/2006/picture">
                   <pic:nvPicPr>
-                    <pic:cNvPr id="769726206" name="Picture 1" descr="A black and white diagram with a black arrow pointing to a black rectangular object&#10;&#10;Description automatically generated with medium confidence"/>
-                    <pic:cNvPicPr/>
+                    <pic:cNvPr id="571330017" name="Picture 3" descr="A black screen with white text&#10;&#10;Description automatically generated"/>
+                    <pic:cNvPicPr>
+                      <a:picLocks noChangeAspect="1" noChangeArrowheads="1"/>
+                    </pic:cNvPicPr>
                   </pic:nvPicPr>
                   <pic:blipFill>
-                    <a:blip r:embed="rId11"/>
+                    <a:blip r:embed="rId12" cstate="print">
+                      <a:extLst>
+                        <a:ext uri="{28A0092B-C50C-407E-A947-70E740481C1C}">
+                          <a14:useLocalDpi xmlns:a14="http://schemas.microsoft.com/office/drawing/2010/main" val="0"/>
+                        </a:ext>
+                      </a:extLst>
+                    </a:blip>
+                    <a:srcRect/>
                     <a:stretch>
                       <a:fillRect/>
                     </a:stretch>
                   </pic:blipFill>
-                  <pic:spPr>
+                  <pic:spPr bwMode="auto">
                     <a:xfrm>
                       <a:off x="0" y="0"/>
-                      <a:ext cx="5731510" cy="921385"/>
+                      <a:ext cx="5731510" cy="6040755"/>
                     </a:xfrm>
                     <a:prstGeom prst="rect">
                       <a:avLst/>
                     </a:prstGeom>
+                    <a:noFill/>
                     <a:ln>
-                      <a:noFill/>
+                      <a:solidFill>
+                        <a:schemeClr val="tx1"/>
+                      </a:solidFill>
                     </a:ln>
-                    <a:effectLst>
-                      <a:outerShdw blurRad="292100" dist="139700" dir="2700000" algn="tl" rotWithShape="0">
-                        <a:srgbClr val="333333">
-                          <a:alpha val="65000"/>
-                        </a:srgbClr>
-                      </a:outerShdw>
-                    </a:effectLst>
-                  </pic:spPr>
-                </pic:pic>
-              </a:graphicData>
-            </a:graphic>
-          </wp:inline>
-        </w:drawing>
-      </w:r>
-    </w:p>
-    <w:p>
-      <w:pPr>
-        <w:pStyle w:val="Heading2"/>
-        <w:rPr>
-          <w:lang w:val="fr-BE"/>
-        </w:rPr>
-      </w:pPr>
-      <w:proofErr w:type="spellStart"/>
-      <w:r>
-        <w:rPr>
-          <w:lang w:val="fr-BE"/>
-        </w:rPr>
-        <w:lastRenderedPageBreak/>
-        <w:t>Logical</w:t>
-      </w:r>
-      <w:proofErr w:type="spellEnd"/>
-      <w:r>
-        <w:rPr>
-          <w:lang w:val="fr-BE"/>
-        </w:rPr>
-        <w:t xml:space="preserve"> Model</w:t>
-      </w:r>
-    </w:p>
-    <w:p>
-      <w:pPr>
-        <w:rPr>
-          <w:lang w:val="fr-BE"/>
-        </w:rPr>
-      </w:pPr>
-      <w:r>
-        <w:rPr>
-          <w:lang w:val="fr-BE"/>
-        </w:rPr>
-        <w:drawing>
-          <wp:inline distT="0" distB="0" distL="0" distR="0" wp14:anchorId="343937CA" wp14:editId="1BFBE3BA">
-            <wp:extent cx="5731510" cy="6092190"/>
-            <wp:effectExtent l="152400" t="152400" r="364490" b="365760"/>
-            <wp:docPr id="930813456" name="Picture 1" descr="A diagram of a program&#10;&#10;Description automatically generated"/>
-            <wp:cNvGraphicFramePr>
-              <a:graphicFrameLocks xmlns:a="http://schemas.openxmlformats.org/drawingml/2006/main" noChangeAspect="1"/>
-            </wp:cNvGraphicFramePr>
-            <a:graphic xmlns:a="http://schemas.openxmlformats.org/drawingml/2006/main">
-              <a:graphicData uri="http://schemas.openxmlformats.org/drawingml/2006/picture">
-                <pic:pic xmlns:pic="http://schemas.openxmlformats.org/drawingml/2006/picture">
-                  <pic:nvPicPr>
-                    <pic:cNvPr id="930813456" name="Picture 1" descr="A diagram of a program&#10;&#10;Description automatically generated"/>
-                    <pic:cNvPicPr/>
-                  </pic:nvPicPr>
-                  <pic:blipFill>
-                    <a:blip r:embed="rId12"/>
-                    <a:stretch>
-                      <a:fillRect/>
-                    </a:stretch>
-                  </pic:blipFill>
-                  <pic:spPr>
-                    <a:xfrm>
-                      <a:off x="0" y="0"/>
-                      <a:ext cx="5731510" cy="6092190"/>
-                    </a:xfrm>
-                    <a:prstGeom prst="rect">
-                      <a:avLst/>
-                    </a:prstGeom>
-                    <a:ln>
-                      <a:noFill/>
-                    </a:ln>
-                    <a:effectLst>
-                      <a:outerShdw blurRad="292100" dist="139700" dir="2700000" algn="tl" rotWithShape="0">
-                        <a:srgbClr val="333333">
-                          <a:alpha val="65000"/>
-                        </a:srgbClr>
-                      </a:outerShdw>
-                    </a:effectLst>
                   </pic:spPr>
                 </pic:pic>
               </a:graphicData>
@@ -3103,6 +3153,7 @@
   <w:style w:type="character" w:default="1" w:styleId="DefaultParagraphFont">
     <w:name w:val="Default Paragraph Font"/>
     <w:uiPriority w:val="1"/>
+    <w:semiHidden/>
     <w:unhideWhenUsed/>
   </w:style>
   <w:style w:type="table" w:default="1" w:styleId="TableNormal">

</xml_diff>